<commit_message>
Methods With LINQ code
Solved 9 exercises using LINQ to retrieve data from the database and adding, removing and deleting some other data in the database.
</commit_message>
<xml_diff>
--- a/ServiceCodeFirstExercise/01. DDL_Problem_Description.docx
+++ b/ServiceCodeFirstExercise/01. DDL_Problem_Description.docx
@@ -1,6 +1,6 @@
 
 <file path=word/document.xml><?xml version="1.0" encoding="utf-8"?>
-<w:document xmlns:wpc="http://schemas.microsoft.com/office/word/2010/wordprocessingCanvas" xmlns:cx="http://schemas.microsoft.com/office/drawing/2014/chartex" xmlns:cx1="http://schemas.microsoft.com/office/drawing/2015/9/8/chartex" xmlns:mc="http://schemas.openxmlformats.org/markup-compatibility/2006" xmlns:o="urn:schemas-microsoft-com:office:office" xmlns:r="http://schemas.openxmlformats.org/officeDocument/2006/relationships" xmlns:m="http://schemas.openxmlformats.org/officeDocument/2006/math" xmlns:v="urn:schemas-microsoft-com:vml" xmlns:wp14="http://schemas.microsoft.com/office/word/2010/wordprocessingDrawing" xmlns:wp="http://schemas.openxmlformats.org/drawingml/2006/wordprocessingDrawing" xmlns:w10="urn:schemas-microsoft-com:office:word" xmlns:w="http://schemas.openxmlformats.org/wordprocessingml/2006/main" xmlns:w14="http://schemas.microsoft.com/office/word/2010/wordml" xmlns:w15="http://schemas.microsoft.com/office/word/2012/wordml" xmlns:w16se="http://schemas.microsoft.com/office/word/2015/wordml/symex" xmlns:wpg="http://schemas.microsoft.com/office/word/2010/wordprocessingGroup" xmlns:wpi="http://schemas.microsoft.com/office/word/2010/wordprocessingInk" xmlns:wne="http://schemas.microsoft.com/office/word/2006/wordml" xmlns:wps="http://schemas.microsoft.com/office/word/2010/wordprocessingShape" mc:Ignorable="w14 w15 w16se wp14">
+<w:document xmlns:wpc="http://schemas.microsoft.com/office/word/2010/wordprocessingCanvas" xmlns:cx="http://schemas.microsoft.com/office/drawing/2014/chartex" xmlns:cx1="http://schemas.microsoft.com/office/drawing/2015/9/8/chartex" xmlns:cx2="http://schemas.microsoft.com/office/drawing/2015/10/21/chartex" xmlns:cx3="http://schemas.microsoft.com/office/drawing/2016/5/9/chartex" xmlns:cx4="http://schemas.microsoft.com/office/drawing/2016/5/10/chartex" xmlns:cx5="http://schemas.microsoft.com/office/drawing/2016/5/11/chartex" xmlns:cx6="http://schemas.microsoft.com/office/drawing/2016/5/12/chartex" xmlns:cx7="http://schemas.microsoft.com/office/drawing/2016/5/13/chartex" xmlns:cx8="http://schemas.microsoft.com/office/drawing/2016/5/14/chartex" xmlns:mc="http://schemas.openxmlformats.org/markup-compatibility/2006" xmlns:aink="http://schemas.microsoft.com/office/drawing/2016/ink" xmlns:am3d="http://schemas.microsoft.com/office/drawing/2017/model3d" xmlns:o="urn:schemas-microsoft-com:office:office" xmlns:r="http://schemas.openxmlformats.org/officeDocument/2006/relationships" xmlns:m="http://schemas.openxmlformats.org/officeDocument/2006/math" xmlns:v="urn:schemas-microsoft-com:vml" xmlns:wp14="http://schemas.microsoft.com/office/word/2010/wordprocessingDrawing" xmlns:wp="http://schemas.openxmlformats.org/drawingml/2006/wordprocessingDrawing" xmlns:w10="urn:schemas-microsoft-com:office:word" xmlns:w="http://schemas.openxmlformats.org/wordprocessingml/2006/main" xmlns:w14="http://schemas.microsoft.com/office/word/2010/wordml" xmlns:w15="http://schemas.microsoft.com/office/word/2012/wordml" xmlns:w16cid="http://schemas.microsoft.com/office/word/2016/wordml/cid" xmlns:w16se="http://schemas.microsoft.com/office/word/2015/wordml/symex" xmlns:wpg="http://schemas.microsoft.com/office/word/2010/wordprocessingGroup" xmlns:wpi="http://schemas.microsoft.com/office/word/2010/wordprocessingInk" xmlns:wne="http://schemas.microsoft.com/office/word/2006/wordml" xmlns:wps="http://schemas.microsoft.com/office/word/2010/wordprocessingShape" mc:Ignorable="w14 w15 w16se w16cid wp14">
   <w:body>
     <w:p>
       <w:pPr>
@@ -438,8 +438,6 @@
       <w:r>
         <w:t xml:space="preserve"> reports</w:t>
       </w:r>
-      <w:bookmarkStart w:id="0" w:name="_GoBack"/>
-      <w:bookmarkEnd w:id="0"/>
     </w:p>
     <w:p>
       <w:pPr>
@@ -4671,6 +4669,8 @@
             </w:r>
           </w:p>
         </w:tc>
+        <w:bookmarkStart w:id="0" w:name="_GoBack"/>
+        <w:bookmarkEnd w:id="0"/>
       </w:tr>
       <w:tr>
         <w:trPr>
@@ -7304,1133 +7304,6 @@
       <w:bookmarkEnd w:id="1"/>
     </w:tbl>
     <w:p/>
-    <w:p>
-      <w:pPr>
-        <w:pStyle w:val="Heading1"/>
-      </w:pPr>
-      <w:r>
-        <w:lastRenderedPageBreak/>
-        <w:t>Section 4. Programmability</w:t>
-      </w:r>
-      <w:r>
-        <w:t xml:space="preserve"> (</w:t>
-      </w:r>
-      <w:r>
-        <w:rPr>
-          <w:bCs/>
-        </w:rPr>
-        <w:t>20 pts</w:t>
-      </w:r>
-      <w:r>
-        <w:rPr>
-          <w:bCs/>
-        </w:rPr>
-        <w:t>)</w:t>
-      </w:r>
-    </w:p>
-    <w:p>
-      <w:pPr>
-        <w:pStyle w:val="Heading2"/>
-        <w:pBdr>
-          <w:top w:val="nil"/>
-          <w:left w:val="nil"/>
-          <w:bottom w:val="nil"/>
-          <w:right w:val="nil"/>
-          <w:between w:val="nil"/>
-        </w:pBdr>
-      </w:pPr>
-      <w:r>
-        <w:t>Hours to Complete</w:t>
-      </w:r>
-    </w:p>
-    <w:p>
-      <w:r>
-        <w:t xml:space="preserve">Create a </w:t>
-      </w:r>
-      <w:r>
-        <w:rPr>
-          <w:b/>
-        </w:rPr>
-        <w:t>user defined function</w:t>
-      </w:r>
-      <w:r>
-        <w:t xml:space="preserve"> with the name </w:t>
-      </w:r>
-      <w:r>
-        <w:rPr>
-          <w:rFonts w:ascii="Consolas" w:eastAsia="Consolas" w:hAnsi="Consolas" w:cs="Consolas"/>
-          <w:b/>
-        </w:rPr>
-        <w:t>udf_HoursToComplete</w:t>
-      </w:r>
-      <w:r>
-        <w:rPr>
-          <w:rStyle w:val="CodeChar"/>
-        </w:rPr>
-        <w:t>(</w:t>
-      </w:r>
-      <w:r>
-        <w:rPr>
-          <w:rFonts w:ascii="Consolas" w:eastAsia="Consolas" w:hAnsi="Consolas" w:cs="Consolas"/>
-          <w:b/>
-        </w:rPr>
-        <w:t>@StartDate</w:t>
-      </w:r>
-      <w:r>
-        <w:rPr>
-          <w:rFonts w:ascii="Consolas" w:hAnsi="Consolas" w:cs="Consolas"/>
-          <w:noProof w:val="0"/>
-          <w:color w:val="000000"/>
-          <w:sz w:val="19"/>
-          <w:szCs w:val="19"/>
-        </w:rPr>
-        <w:t xml:space="preserve"> </w:t>
-      </w:r>
-      <w:r>
-        <w:rPr>
-          <w:rFonts w:ascii="Consolas" w:eastAsia="Consolas" w:hAnsi="Consolas" w:cs="Consolas"/>
-          <w:b/>
-        </w:rPr>
-        <w:t>DATETIME,</w:t>
-      </w:r>
-      <w:r>
-        <w:rPr>
-          <w:rFonts w:ascii="Consolas" w:eastAsia="Consolas" w:hAnsi="Consolas" w:cs="Consolas"/>
-          <w:b/>
-        </w:rPr>
-        <w:t xml:space="preserve"> </w:t>
-      </w:r>
-      <w:r>
-        <w:rPr>
-          <w:rFonts w:ascii="Consolas" w:eastAsia="Consolas" w:hAnsi="Consolas" w:cs="Consolas"/>
-          <w:b/>
-        </w:rPr>
-        <w:t>@EndDate</w:t>
-      </w:r>
-      <w:r>
-        <w:rPr>
-          <w:rFonts w:ascii="Consolas" w:hAnsi="Consolas" w:cs="Consolas"/>
-          <w:noProof w:val="0"/>
-          <w:color w:val="000000"/>
-          <w:sz w:val="19"/>
-          <w:szCs w:val="19"/>
-        </w:rPr>
-        <w:t xml:space="preserve"> </w:t>
-      </w:r>
-      <w:r>
-        <w:rPr>
-          <w:rFonts w:ascii="Consolas" w:eastAsia="Consolas" w:hAnsi="Consolas" w:cs="Consolas"/>
-          <w:b/>
-        </w:rPr>
-        <w:t>DATETIME</w:t>
-      </w:r>
-      <w:r>
-        <w:rPr>
-          <w:rStyle w:val="CodeChar"/>
-        </w:rPr>
-        <w:t>)</w:t>
-      </w:r>
-      <w:r>
-        <w:t xml:space="preserve"> that receives </w:t>
-      </w:r>
-      <w:r>
-        <w:t>a start date and end date and must</w:t>
-      </w:r>
-      <w:r>
-        <w:rPr>
-          <w:b/>
-        </w:rPr>
-        <w:t xml:space="preserve"> </w:t>
-      </w:r>
-      <w:r>
-        <w:t>returns the</w:t>
-      </w:r>
-      <w:r>
-        <w:t xml:space="preserve"> total </w:t>
-      </w:r>
-      <w:r>
-        <w:t>hours</w:t>
-      </w:r>
-      <w:r>
-        <w:t xml:space="preserve"> which has been </w:t>
-      </w:r>
-      <w:r>
-        <w:t>t</w:t>
-      </w:r>
-      <w:r>
-        <w:t>aken for this task. If start date is null or end is null return 0.</w:t>
-      </w:r>
-    </w:p>
-    <w:p>
-      <w:pPr>
-        <w:pStyle w:val="Heading3"/>
-      </w:pPr>
-      <w:r>
-        <w:t>Example usage:</w:t>
-      </w:r>
-    </w:p>
-    <w:tbl>
-      <w:tblPr>
-        <w:tblW w:w="0" w:type="auto"/>
-        <w:tblBorders>
-          <w:top w:val="single" w:sz="4" w:space="0" w:color="000000"/>
-          <w:left w:val="single" w:sz="4" w:space="0" w:color="000000"/>
-          <w:bottom w:val="single" w:sz="4" w:space="0" w:color="000000"/>
-          <w:right w:val="single" w:sz="4" w:space="0" w:color="000000"/>
-          <w:insideH w:val="single" w:sz="4" w:space="0" w:color="000000"/>
-          <w:insideV w:val="single" w:sz="4" w:space="0" w:color="000000"/>
-        </w:tblBorders>
-        <w:tblLook w:val="0400" w:firstRow="0" w:lastRow="0" w:firstColumn="0" w:lastColumn="0" w:noHBand="0" w:noVBand="1"/>
-      </w:tblPr>
-      <w:tblGrid>
-        <w:gridCol w:w="7007"/>
-      </w:tblGrid>
-      <w:tr>
-        <w:trPr>
-          <w:trHeight w:val="300"/>
-        </w:trPr>
-        <w:tc>
-          <w:tcPr>
-            <w:tcW w:w="0" w:type="auto"/>
-            <w:shd w:val="clear" w:color="auto" w:fill="D9D9D9"/>
-          </w:tcPr>
-          <w:p>
-            <w:pPr>
-              <w:spacing w:before="0" w:after="0"/>
-              <w:rPr>
-                <w:b/>
-              </w:rPr>
-            </w:pPr>
-            <w:r>
-              <w:rPr>
-                <w:b/>
-              </w:rPr>
-              <w:t>Query</w:t>
-            </w:r>
-          </w:p>
-        </w:tc>
-      </w:tr>
-      <w:tr>
-        <w:trPr>
-          <w:trHeight w:val="300"/>
-        </w:trPr>
-        <w:tc>
-          <w:tcPr>
-            <w:tcW w:w="0" w:type="auto"/>
-          </w:tcPr>
-          <w:p>
-            <w:pPr>
-              <w:pStyle w:val="Code"/>
-              <w:spacing w:after="0"/>
-              <w:rPr>
-                <w:rFonts w:cs="Consolas"/>
-                <w:noProof w:val="0"/>
-                <w:color w:val="000000"/>
-                <w:sz w:val="19"/>
-                <w:szCs w:val="19"/>
-                <w:highlight w:val="white"/>
-              </w:rPr>
-            </w:pPr>
-            <w:r>
-              <w:rPr>
-                <w:rFonts w:cs="Consolas"/>
-                <w:noProof w:val="0"/>
-                <w:color w:val="0000FF"/>
-                <w:sz w:val="19"/>
-                <w:szCs w:val="19"/>
-                <w:highlight w:val="white"/>
-              </w:rPr>
-              <w:t>SELECT</w:t>
-            </w:r>
-            <w:r>
-              <w:rPr>
-                <w:rFonts w:cs="Consolas"/>
-                <w:noProof w:val="0"/>
-                <w:color w:val="000000"/>
-                <w:sz w:val="19"/>
-                <w:szCs w:val="19"/>
-                <w:highlight w:val="white"/>
-              </w:rPr>
-              <w:t xml:space="preserve"> </w:t>
-            </w:r>
-            <w:r>
-              <w:rPr>
-                <w:rFonts w:cs="Consolas"/>
-                <w:color w:val="000000"/>
-                <w:sz w:val="19"/>
-                <w:szCs w:val="19"/>
-                <w:highlight w:val="white"/>
-              </w:rPr>
-              <w:t>dbo</w:t>
-            </w:r>
-            <w:r>
-              <w:rPr>
-                <w:rFonts w:cs="Consolas"/>
-                <w:color w:val="808080"/>
-                <w:sz w:val="19"/>
-                <w:szCs w:val="19"/>
-                <w:highlight w:val="white"/>
-              </w:rPr>
-              <w:t>.</w:t>
-            </w:r>
-            <w:r>
-              <w:rPr>
-                <w:rFonts w:cs="Consolas"/>
-                <w:color w:val="000000"/>
-                <w:sz w:val="19"/>
-                <w:szCs w:val="19"/>
-                <w:highlight w:val="white"/>
-              </w:rPr>
-              <w:t>udf_HoursToComplete</w:t>
-            </w:r>
-            <w:r>
-              <w:rPr>
-                <w:rFonts w:cs="Consolas"/>
-                <w:color w:val="808080"/>
-                <w:sz w:val="19"/>
-                <w:szCs w:val="19"/>
-                <w:highlight w:val="white"/>
-              </w:rPr>
-              <w:t>(</w:t>
-            </w:r>
-            <w:r>
-              <w:rPr>
-                <w:rFonts w:cs="Consolas"/>
-                <w:color w:val="000000"/>
-                <w:sz w:val="19"/>
-                <w:szCs w:val="19"/>
-                <w:highlight w:val="white"/>
-              </w:rPr>
-              <w:t>OpenDate</w:t>
-            </w:r>
-            <w:r>
-              <w:rPr>
-                <w:rFonts w:cs="Consolas"/>
-                <w:color w:val="808080"/>
-                <w:sz w:val="19"/>
-                <w:szCs w:val="19"/>
-                <w:highlight w:val="white"/>
-              </w:rPr>
-              <w:t>,</w:t>
-            </w:r>
-            <w:r>
-              <w:rPr>
-                <w:rFonts w:cs="Consolas"/>
-                <w:color w:val="000000"/>
-                <w:sz w:val="19"/>
-                <w:szCs w:val="19"/>
-                <w:highlight w:val="white"/>
-              </w:rPr>
-              <w:t xml:space="preserve"> CloseDate</w:t>
-            </w:r>
-            <w:r>
-              <w:rPr>
-                <w:rFonts w:cs="Consolas"/>
-                <w:color w:val="808080"/>
-                <w:sz w:val="19"/>
-                <w:szCs w:val="19"/>
-                <w:highlight w:val="white"/>
-              </w:rPr>
-              <w:t xml:space="preserve">) </w:t>
-            </w:r>
-            <w:r>
-              <w:rPr>
-                <w:rFonts w:cs="Consolas"/>
-                <w:noProof w:val="0"/>
-                <w:color w:val="0000FF"/>
-                <w:sz w:val="19"/>
-                <w:szCs w:val="19"/>
-                <w:highlight w:val="white"/>
-              </w:rPr>
-              <w:t>AS</w:t>
-            </w:r>
-            <w:r>
-              <w:rPr>
-                <w:rFonts w:cs="Consolas"/>
-                <w:noProof w:val="0"/>
-                <w:color w:val="808080"/>
-                <w:sz w:val="19"/>
-                <w:szCs w:val="19"/>
-                <w:highlight w:val="white"/>
-              </w:rPr>
-              <w:t xml:space="preserve"> </w:t>
-            </w:r>
-            <w:r>
-              <w:rPr>
-                <w:rFonts w:cs="Consolas"/>
-                <w:color w:val="000000"/>
-                <w:sz w:val="19"/>
-                <w:szCs w:val="19"/>
-                <w:highlight w:val="white"/>
-              </w:rPr>
-              <w:t>TotalHours</w:t>
-            </w:r>
-          </w:p>
-          <w:p>
-            <w:pPr>
-              <w:pStyle w:val="Code"/>
-              <w:spacing w:after="0"/>
-              <w:rPr>
-                <w:color w:val="0000FF"/>
-                <w:highlight w:val="white"/>
-              </w:rPr>
-            </w:pPr>
-            <w:r>
-              <w:rPr>
-                <w:rFonts w:cs="Consolas"/>
-                <w:noProof w:val="0"/>
-                <w:color w:val="000000"/>
-                <w:sz w:val="19"/>
-                <w:szCs w:val="19"/>
-                <w:highlight w:val="white"/>
-              </w:rPr>
-              <w:t xml:space="preserve">   </w:t>
-            </w:r>
-            <w:r>
-              <w:rPr>
-                <w:rFonts w:cs="Consolas"/>
-                <w:noProof w:val="0"/>
-                <w:color w:val="0000FF"/>
-                <w:sz w:val="19"/>
-                <w:szCs w:val="19"/>
-                <w:highlight w:val="white"/>
-              </w:rPr>
-              <w:t>FROM</w:t>
-            </w:r>
-            <w:r>
-              <w:rPr>
-                <w:rFonts w:cs="Consolas"/>
-                <w:noProof w:val="0"/>
-                <w:color w:val="000000"/>
-                <w:sz w:val="19"/>
-                <w:szCs w:val="19"/>
-                <w:highlight w:val="white"/>
-              </w:rPr>
-              <w:t xml:space="preserve"> Reports</w:t>
-            </w:r>
-          </w:p>
-        </w:tc>
-      </w:tr>
-      <w:tr>
-        <w:trPr>
-          <w:trHeight w:val="300"/>
-        </w:trPr>
-        <w:tc>
-          <w:tcPr>
-            <w:tcW w:w="0" w:type="auto"/>
-            <w:shd w:val="clear" w:color="auto" w:fill="D9D9D9"/>
-            <w:vAlign w:val="center"/>
-          </w:tcPr>
-          <w:p>
-            <w:pPr>
-              <w:pStyle w:val="Code"/>
-              <w:spacing w:after="0"/>
-            </w:pPr>
-            <w:r>
-              <w:t>TotalHours</w:t>
-            </w:r>
-          </w:p>
-        </w:tc>
-      </w:tr>
-      <w:tr>
-        <w:trPr>
-          <w:trHeight w:val="300"/>
-        </w:trPr>
-        <w:tc>
-          <w:tcPr>
-            <w:tcW w:w="0" w:type="auto"/>
-          </w:tcPr>
-          <w:p>
-            <w:pPr>
-              <w:spacing w:before="100" w:beforeAutospacing="1" w:after="100" w:afterAutospacing="1"/>
-            </w:pPr>
-            <w:r>
-              <w:t>0</w:t>
-            </w:r>
-          </w:p>
-        </w:tc>
-      </w:tr>
-      <w:tr>
-        <w:trPr>
-          <w:trHeight w:val="300"/>
-        </w:trPr>
-        <w:tc>
-          <w:tcPr>
-            <w:tcW w:w="0" w:type="auto"/>
-          </w:tcPr>
-          <w:p>
-            <w:pPr>
-              <w:spacing w:before="100" w:beforeAutospacing="1" w:after="100" w:afterAutospacing="1"/>
-            </w:pPr>
-            <w:r>
-              <w:t>288</w:t>
-            </w:r>
-          </w:p>
-        </w:tc>
-      </w:tr>
-      <w:tr>
-        <w:trPr>
-          <w:trHeight w:val="300"/>
-        </w:trPr>
-        <w:tc>
-          <w:tcPr>
-            <w:tcW w:w="0" w:type="auto"/>
-          </w:tcPr>
-          <w:p>
-            <w:pPr>
-              <w:spacing w:before="100" w:beforeAutospacing="1" w:after="100" w:afterAutospacing="1"/>
-            </w:pPr>
-            <w:r>
-              <w:t>0</w:t>
-            </w:r>
-          </w:p>
-        </w:tc>
-      </w:tr>
-    </w:tbl>
-    <w:p>
-      <w:pPr>
-        <w:pStyle w:val="Heading2"/>
-        <w:pBdr>
-          <w:top w:val="nil"/>
-          <w:left w:val="nil"/>
-          <w:bottom w:val="nil"/>
-          <w:right w:val="nil"/>
-          <w:between w:val="nil"/>
-        </w:pBdr>
-      </w:pPr>
-      <w:r>
-        <w:t>Assign Employee</w:t>
-      </w:r>
-    </w:p>
-    <w:p>
-      <w:r>
-        <w:t xml:space="preserve">Create a </w:t>
-      </w:r>
-      <w:r>
-        <w:rPr>
-          <w:b/>
-        </w:rPr>
-        <w:t xml:space="preserve">stored procedure </w:t>
-      </w:r>
-      <w:r>
-        <w:t xml:space="preserve">with the name </w:t>
-      </w:r>
-      <w:r>
-        <w:rPr>
-          <w:b/>
-        </w:rPr>
-        <w:t>u</w:t>
-      </w:r>
-      <w:r>
-        <w:rPr>
-          <w:rFonts w:ascii="Consolas" w:eastAsia="Consolas" w:hAnsi="Consolas" w:cs="Consolas"/>
-          <w:b/>
-        </w:rPr>
-        <w:t>sp</w:t>
-      </w:r>
-      <w:r>
-        <w:rPr>
-          <w:rFonts w:ascii="Consolas" w:eastAsia="Consolas" w:hAnsi="Consolas" w:cs="Consolas"/>
-          <w:b/>
-        </w:rPr>
-        <w:t>_</w:t>
-      </w:r>
-      <w:r>
-        <w:rPr>
-          <w:rFonts w:ascii="Consolas" w:eastAsia="Consolas" w:hAnsi="Consolas" w:cs="Consolas"/>
-          <w:b/>
-        </w:rPr>
-        <w:t>A</w:t>
-      </w:r>
-      <w:r>
-        <w:rPr>
-          <w:rFonts w:ascii="Consolas" w:eastAsia="Consolas" w:hAnsi="Consolas" w:cs="Consolas"/>
-          <w:b/>
-        </w:rPr>
-        <w:t>ssign</w:t>
-      </w:r>
-      <w:r>
-        <w:rPr>
-          <w:rFonts w:ascii="Consolas" w:eastAsia="Consolas" w:hAnsi="Consolas" w:cs="Consolas"/>
-          <w:b/>
-        </w:rPr>
-        <w:t>E</w:t>
-      </w:r>
-      <w:r>
-        <w:rPr>
-          <w:rFonts w:ascii="Consolas" w:eastAsia="Consolas" w:hAnsi="Consolas" w:cs="Consolas"/>
-          <w:b/>
-        </w:rPr>
-        <w:t>mployee</w:t>
-      </w:r>
-      <w:r>
-        <w:rPr>
-          <w:rFonts w:ascii="Consolas" w:eastAsia="Consolas" w:hAnsi="Consolas" w:cs="Consolas"/>
-          <w:b/>
-        </w:rPr>
-        <w:t>T</w:t>
-      </w:r>
-      <w:r>
-        <w:rPr>
-          <w:rFonts w:ascii="Consolas" w:eastAsia="Consolas" w:hAnsi="Consolas" w:cs="Consolas"/>
-          <w:b/>
-        </w:rPr>
-        <w:t>o</w:t>
-      </w:r>
-      <w:r>
-        <w:rPr>
-          <w:rFonts w:ascii="Consolas" w:eastAsia="Consolas" w:hAnsi="Consolas" w:cs="Consolas"/>
-          <w:b/>
-        </w:rPr>
-        <w:t>R</w:t>
-      </w:r>
-      <w:r>
-        <w:rPr>
-          <w:rFonts w:ascii="Consolas" w:eastAsia="Consolas" w:hAnsi="Consolas" w:cs="Consolas"/>
-          <w:b/>
-        </w:rPr>
-        <w:t>eport</w:t>
-      </w:r>
-      <w:r>
-        <w:rPr>
-          <w:rStyle w:val="CodeChar"/>
-        </w:rPr>
-        <w:t>(</w:t>
-      </w:r>
-      <w:r>
-        <w:rPr>
-          <w:rStyle w:val="CodeChar"/>
-        </w:rPr>
-        <w:t>@</w:t>
-      </w:r>
-      <w:r>
-        <w:rPr>
-          <w:rStyle w:val="CodeChar"/>
-        </w:rPr>
-        <w:t>E</w:t>
-      </w:r>
-      <w:r>
-        <w:rPr>
-          <w:rFonts w:ascii="Consolas" w:eastAsia="Consolas" w:hAnsi="Consolas" w:cs="Consolas"/>
-          <w:b/>
-        </w:rPr>
-        <w:t>mployee</w:t>
-      </w:r>
-      <w:r>
-        <w:rPr>
-          <w:rFonts w:ascii="Consolas" w:eastAsia="Consolas" w:hAnsi="Consolas" w:cs="Consolas"/>
-          <w:b/>
-        </w:rPr>
-        <w:t>I</w:t>
-      </w:r>
-      <w:r>
-        <w:rPr>
-          <w:rFonts w:ascii="Consolas" w:eastAsia="Consolas" w:hAnsi="Consolas" w:cs="Consolas"/>
-          <w:b/>
-        </w:rPr>
-        <w:t>d</w:t>
-      </w:r>
-      <w:r>
-        <w:rPr>
-          <w:rFonts w:ascii="Consolas" w:eastAsia="Consolas" w:hAnsi="Consolas" w:cs="Consolas"/>
-          <w:b/>
-        </w:rPr>
-        <w:t xml:space="preserve"> INT</w:t>
-      </w:r>
-      <w:r>
-        <w:rPr>
-          <w:rStyle w:val="CodeChar"/>
-        </w:rPr>
-        <w:t>,</w:t>
-      </w:r>
-      <w:r>
-        <w:rPr>
-          <w:rStyle w:val="CodeChar"/>
-        </w:rPr>
-        <w:t xml:space="preserve"> </w:t>
-      </w:r>
-      <w:r>
-        <w:rPr>
-          <w:rStyle w:val="CodeChar"/>
-        </w:rPr>
-        <w:t>@</w:t>
-      </w:r>
-      <w:r>
-        <w:rPr>
-          <w:rFonts w:ascii="Consolas" w:eastAsia="Consolas" w:hAnsi="Consolas" w:cs="Consolas"/>
-          <w:b/>
-        </w:rPr>
-        <w:t>R</w:t>
-      </w:r>
-      <w:r>
-        <w:rPr>
-          <w:rFonts w:ascii="Consolas" w:eastAsia="Consolas" w:hAnsi="Consolas" w:cs="Consolas"/>
-          <w:b/>
-        </w:rPr>
-        <w:t>eport</w:t>
-      </w:r>
-      <w:r>
-        <w:rPr>
-          <w:rFonts w:ascii="Consolas" w:eastAsia="Consolas" w:hAnsi="Consolas" w:cs="Consolas"/>
-          <w:b/>
-        </w:rPr>
-        <w:t>I</w:t>
-      </w:r>
-      <w:r>
-        <w:rPr>
-          <w:rStyle w:val="CodeChar"/>
-        </w:rPr>
-        <w:t>d</w:t>
-      </w:r>
-      <w:r>
-        <w:rPr>
-          <w:rStyle w:val="CodeChar"/>
-        </w:rPr>
-        <w:t xml:space="preserve"> INT</w:t>
-      </w:r>
-      <w:r>
-        <w:rPr>
-          <w:rStyle w:val="CodeChar"/>
-        </w:rPr>
-        <w:t>)</w:t>
-      </w:r>
-      <w:r>
-        <w:rPr>
-          <w:sz w:val="28"/>
-          <w:szCs w:val="28"/>
-        </w:rPr>
-        <w:t xml:space="preserve"> </w:t>
-      </w:r>
-      <w:r>
-        <w:t xml:space="preserve">that receives an </w:t>
-      </w:r>
-      <w:r>
-        <w:rPr>
-          <w:b/>
-        </w:rPr>
-        <w:t>employee</w:t>
-      </w:r>
-      <w:r>
-        <w:rPr>
-          <w:b/>
-        </w:rPr>
-        <w:t>'</w:t>
-      </w:r>
-      <w:r>
-        <w:rPr>
-          <w:b/>
-        </w:rPr>
-        <w:t>s Id</w:t>
-      </w:r>
-      <w:r>
-        <w:t xml:space="preserve"> and a </w:t>
-      </w:r>
-      <w:r>
-        <w:rPr>
-          <w:b/>
-        </w:rPr>
-        <w:t>report'</w:t>
-      </w:r>
-      <w:r>
-        <w:rPr>
-          <w:b/>
-        </w:rPr>
-        <w:t xml:space="preserve">s Id </w:t>
-      </w:r>
-      <w:r>
-        <w:t xml:space="preserve">and assigns the employee to the report </w:t>
-      </w:r>
-      <w:r>
-        <w:rPr>
-          <w:b/>
-        </w:rPr>
-        <w:t>only if</w:t>
-      </w:r>
-      <w:r>
-        <w:t xml:space="preserve"> the department of the employee a</w:t>
-      </w:r>
-      <w:r>
-        <w:t>nd the department of the report'</w:t>
-      </w:r>
-      <w:r>
-        <w:t>s category are the same</w:t>
-      </w:r>
-      <w:r>
-        <w:t xml:space="preserve">. Otherwise </w:t>
-      </w:r>
-      <w:r>
-        <w:t xml:space="preserve">throw an </w:t>
-      </w:r>
-      <w:r>
-        <w:rPr>
-          <w:b/>
-        </w:rPr>
-        <w:t>exception</w:t>
-      </w:r>
-      <w:r>
-        <w:t xml:space="preserve"> with message: "</w:t>
-      </w:r>
-      <w:r>
-        <w:rPr>
-          <w:rFonts w:eastAsia="Consolas" w:cstheme="minorHAnsi"/>
-          <w:color w:val="FF0000"/>
-        </w:rPr>
-        <w:t>Employee doesn't belong to the appropriate department!</w:t>
-      </w:r>
-      <w:r>
-        <w:rPr>
-          <w:rFonts w:cstheme="minorHAnsi"/>
-        </w:rPr>
-        <w:t>"</w:t>
-      </w:r>
-      <w:r>
-        <w:rPr>
-          <w:rFonts w:cstheme="minorHAnsi"/>
-        </w:rPr>
-        <w:t xml:space="preserve">. </w:t>
-      </w:r>
-    </w:p>
-    <w:p>
-      <w:pPr>
-        <w:pStyle w:val="Heading3"/>
-        <w:rPr>
-          <w:lang w:val="bg-BG"/>
-        </w:rPr>
-      </w:pPr>
-      <w:r>
-        <w:t>Example usage:</w:t>
-      </w:r>
-    </w:p>
-    <w:tbl>
-      <w:tblPr>
-        <w:tblW w:w="10165" w:type="dxa"/>
-        <w:tblBorders>
-          <w:top w:val="single" w:sz="4" w:space="0" w:color="000000"/>
-          <w:left w:val="single" w:sz="4" w:space="0" w:color="000000"/>
-          <w:bottom w:val="single" w:sz="4" w:space="0" w:color="000000"/>
-          <w:right w:val="single" w:sz="4" w:space="0" w:color="000000"/>
-          <w:insideH w:val="single" w:sz="4" w:space="0" w:color="000000"/>
-          <w:insideV w:val="single" w:sz="4" w:space="0" w:color="000000"/>
-        </w:tblBorders>
-        <w:tblLayout w:type="fixed"/>
-        <w:tblLook w:val="0400" w:firstRow="0" w:lastRow="0" w:firstColumn="0" w:lastColumn="0" w:noHBand="0" w:noVBand="1"/>
-      </w:tblPr>
-      <w:tblGrid>
-        <w:gridCol w:w="10165"/>
-      </w:tblGrid>
-      <w:tr>
-        <w:trPr>
-          <w:trHeight w:val="300"/>
-        </w:trPr>
-        <w:tc>
-          <w:tcPr>
-            <w:tcW w:w="10165" w:type="dxa"/>
-            <w:tcBorders>
-              <w:top w:val="single" w:sz="4" w:space="0" w:color="000000"/>
-              <w:left w:val="single" w:sz="4" w:space="0" w:color="000000"/>
-              <w:bottom w:val="single" w:sz="4" w:space="0" w:color="000000"/>
-              <w:right w:val="single" w:sz="4" w:space="0" w:color="000000"/>
-            </w:tcBorders>
-            <w:shd w:val="clear" w:color="auto" w:fill="D9D9D9"/>
-          </w:tcPr>
-          <w:p>
-            <w:pPr>
-              <w:spacing w:before="0" w:after="0"/>
-              <w:rPr>
-                <w:b/>
-              </w:rPr>
-            </w:pPr>
-            <w:r>
-              <w:rPr>
-                <w:b/>
-              </w:rPr>
-              <w:t>Query</w:t>
-            </w:r>
-          </w:p>
-        </w:tc>
-      </w:tr>
-      <w:tr>
-        <w:trPr>
-          <w:trHeight w:val="300"/>
-        </w:trPr>
-        <w:tc>
-          <w:tcPr>
-            <w:tcW w:w="10165" w:type="dxa"/>
-            <w:tcBorders>
-              <w:top w:val="single" w:sz="4" w:space="0" w:color="000000"/>
-              <w:left w:val="single" w:sz="4" w:space="0" w:color="000000"/>
-              <w:bottom w:val="single" w:sz="4" w:space="0" w:color="000000"/>
-              <w:right w:val="single" w:sz="4" w:space="0" w:color="000000"/>
-            </w:tcBorders>
-            <w:shd w:val="clear" w:color="auto" w:fill="FFFFFF" w:themeFill="background1"/>
-          </w:tcPr>
-          <w:p>
-            <w:pPr>
-              <w:pStyle w:val="Code"/>
-            </w:pPr>
-            <w:r>
-              <w:rPr>
-                <w:rFonts w:cs="Consolas"/>
-                <w:noProof w:val="0"/>
-                <w:color w:val="0000FF"/>
-                <w:highlight w:val="white"/>
-              </w:rPr>
-              <w:t>EXEC</w:t>
-            </w:r>
-            <w:r>
-              <w:rPr>
-                <w:rFonts w:cs="Consolas"/>
-                <w:noProof w:val="0"/>
-                <w:color w:val="000000"/>
-                <w:highlight w:val="white"/>
-              </w:rPr>
-              <w:t xml:space="preserve"> </w:t>
-            </w:r>
-            <w:r>
-              <w:rPr>
-                <w:rFonts w:cs="Consolas"/>
-                <w:color w:val="000000"/>
-                <w:highlight w:val="white"/>
-              </w:rPr>
-              <w:t>u</w:t>
-            </w:r>
-            <w:r>
-              <w:rPr>
-                <w:rFonts w:cs="Consolas"/>
-                <w:color w:val="000000"/>
-                <w:highlight w:val="white"/>
-              </w:rPr>
-              <w:t>sp_AssignEmployeeToReport</w:t>
-            </w:r>
-            <w:r>
-              <w:rPr>
-                <w:rFonts w:cs="Consolas"/>
-                <w:noProof w:val="0"/>
-                <w:color w:val="000000"/>
-              </w:rPr>
-              <w:t xml:space="preserve"> 30, 1</w:t>
-            </w:r>
-          </w:p>
-        </w:tc>
-      </w:tr>
-      <w:tr>
-        <w:trPr>
-          <w:trHeight w:val="300"/>
-        </w:trPr>
-        <w:tc>
-          <w:tcPr>
-            <w:tcW w:w="10165" w:type="dxa"/>
-            <w:tcBorders>
-              <w:top w:val="single" w:sz="4" w:space="0" w:color="000000"/>
-              <w:left w:val="single" w:sz="4" w:space="0" w:color="000000"/>
-              <w:bottom w:val="single" w:sz="4" w:space="0" w:color="000000"/>
-              <w:right w:val="single" w:sz="4" w:space="0" w:color="000000"/>
-            </w:tcBorders>
-            <w:shd w:val="clear" w:color="auto" w:fill="D9D9D9"/>
-          </w:tcPr>
-          <w:p>
-            <w:pPr>
-              <w:spacing w:before="0" w:after="0"/>
-              <w:rPr>
-                <w:b/>
-              </w:rPr>
-            </w:pPr>
-            <w:r>
-              <w:rPr>
-                <w:b/>
-              </w:rPr>
-              <w:t>Response</w:t>
-            </w:r>
-          </w:p>
-        </w:tc>
-      </w:tr>
-      <w:tr>
-        <w:trPr>
-          <w:trHeight w:val="300"/>
-        </w:trPr>
-        <w:tc>
-          <w:tcPr>
-            <w:tcW w:w="10165" w:type="dxa"/>
-            <w:tcBorders>
-              <w:top w:val="single" w:sz="4" w:space="0" w:color="000000"/>
-              <w:left w:val="single" w:sz="4" w:space="0" w:color="000000"/>
-              <w:bottom w:val="single" w:sz="4" w:space="0" w:color="000000"/>
-              <w:right w:val="single" w:sz="4" w:space="0" w:color="000000"/>
-            </w:tcBorders>
-            <w:shd w:val="clear" w:color="auto" w:fill="FFFFFF" w:themeFill="background1"/>
-          </w:tcPr>
-          <w:p>
-            <w:pPr>
-              <w:spacing w:before="0" w:after="0"/>
-              <w:rPr>
-                <w:b/>
-              </w:rPr>
-            </w:pPr>
-            <w:r>
-              <w:rPr>
-                <w:rFonts w:ascii="Consolas" w:eastAsia="Consolas" w:hAnsi="Consolas" w:cs="Consolas"/>
-                <w:color w:val="FF0000"/>
-              </w:rPr>
-              <w:t>Employee doesn't belong to the appropriate department!</w:t>
-            </w:r>
-          </w:p>
-        </w:tc>
-      </w:tr>
-      <w:tr>
-        <w:trPr>
-          <w:trHeight w:val="300"/>
-        </w:trPr>
-        <w:tc>
-          <w:tcPr>
-            <w:tcW w:w="10165" w:type="dxa"/>
-            <w:shd w:val="clear" w:color="auto" w:fill="D9D9D9"/>
-          </w:tcPr>
-          <w:p>
-            <w:pPr>
-              <w:spacing w:before="0" w:after="0"/>
-              <w:rPr>
-                <w:b/>
-              </w:rPr>
-            </w:pPr>
-            <w:r>
-              <w:rPr>
-                <w:b/>
-              </w:rPr>
-              <w:t>Query</w:t>
-            </w:r>
-          </w:p>
-        </w:tc>
-      </w:tr>
-      <w:tr>
-        <w:trPr>
-          <w:trHeight w:val="300"/>
-        </w:trPr>
-        <w:tc>
-          <w:tcPr>
-            <w:tcW w:w="10165" w:type="dxa"/>
-          </w:tcPr>
-          <w:p>
-            <w:pPr>
-              <w:pStyle w:val="Code"/>
-              <w:rPr>
-                <w:color w:val="0000FF"/>
-                <w:highlight w:val="white"/>
-              </w:rPr>
-            </w:pPr>
-            <w:r>
-              <w:rPr>
-                <w:rFonts w:cs="Consolas"/>
-                <w:noProof w:val="0"/>
-                <w:color w:val="0000FF"/>
-                <w:highlight w:val="white"/>
-              </w:rPr>
-              <w:t>EXEC</w:t>
-            </w:r>
-            <w:r>
-              <w:rPr>
-                <w:rFonts w:cs="Consolas"/>
-                <w:noProof w:val="0"/>
-                <w:color w:val="000000"/>
-                <w:highlight w:val="white"/>
-              </w:rPr>
-              <w:t xml:space="preserve"> </w:t>
-            </w:r>
-            <w:r>
-              <w:rPr>
-                <w:rFonts w:cs="Consolas"/>
-                <w:color w:val="000000"/>
-                <w:highlight w:val="white"/>
-              </w:rPr>
-              <w:t>u</w:t>
-            </w:r>
-            <w:r>
-              <w:rPr>
-                <w:rFonts w:cs="Consolas"/>
-                <w:color w:val="000000"/>
-                <w:highlight w:val="white"/>
-              </w:rPr>
-              <w:t>sp_AssignEmployeeToReport</w:t>
-            </w:r>
-            <w:r>
-              <w:rPr>
-                <w:rFonts w:cs="Consolas"/>
-                <w:noProof w:val="0"/>
-                <w:color w:val="000000"/>
-              </w:rPr>
-              <w:t xml:space="preserve"> 17, 2</w:t>
-            </w:r>
-          </w:p>
-        </w:tc>
-      </w:tr>
-      <w:tr>
-        <w:trPr>
-          <w:trHeight w:val="300"/>
-        </w:trPr>
-        <w:tc>
-          <w:tcPr>
-            <w:tcW w:w="10165" w:type="dxa"/>
-            <w:shd w:val="clear" w:color="auto" w:fill="D9D9D9"/>
-            <w:vAlign w:val="center"/>
-          </w:tcPr>
-          <w:p>
-            <w:pPr>
-              <w:spacing w:before="0" w:after="0"/>
-              <w:rPr>
-                <w:b/>
-              </w:rPr>
-            </w:pPr>
-            <w:r>
-              <w:rPr>
-                <w:b/>
-              </w:rPr>
-              <w:t>Response</w:t>
-            </w:r>
-          </w:p>
-        </w:tc>
-      </w:tr>
-      <w:tr>
-        <w:trPr>
-          <w:trHeight w:val="280"/>
-        </w:trPr>
-        <w:tc>
-          <w:tcPr>
-            <w:tcW w:w="10165" w:type="dxa"/>
-          </w:tcPr>
-          <w:p>
-            <w:pPr>
-              <w:autoSpaceDE w:val="0"/>
-              <w:autoSpaceDN w:val="0"/>
-              <w:adjustRightInd w:val="0"/>
-              <w:spacing w:before="0" w:after="0" w:line="240" w:lineRule="auto"/>
-              <w:rPr>
-                <w:rFonts w:ascii="Consolas" w:hAnsi="Consolas" w:cs="Consolas"/>
-                <w:noProof w:val="0"/>
-                <w:color w:val="000000"/>
-                <w:sz w:val="19"/>
-                <w:szCs w:val="19"/>
-                <w:highlight w:val="white"/>
-              </w:rPr>
-            </w:pPr>
-            <w:r>
-              <w:rPr>
-                <w:rFonts w:ascii="Consolas" w:hAnsi="Consolas" w:cs="Consolas"/>
-                <w:noProof w:val="0"/>
-                <w:color w:val="000000"/>
-                <w:sz w:val="19"/>
-                <w:szCs w:val="19"/>
-                <w:highlight w:val="white"/>
-              </w:rPr>
-              <w:t>(1 row affected)</w:t>
-            </w:r>
-          </w:p>
-        </w:tc>
-      </w:tr>
-    </w:tbl>
-    <w:p>
-      <w:pPr>
-        <w:pStyle w:val="Heading1"/>
-      </w:pPr>
-    </w:p>
     <w:sectPr>
       <w:headerReference w:type="default" r:id="rId10"/>
       <w:footerReference w:type="default" r:id="rId11"/>
@@ -8444,7 +7317,7 @@
 </file>
 
 <file path=word/endnotes.xml><?xml version="1.0" encoding="utf-8"?>
-<w:endnotes xmlns:wpc="http://schemas.microsoft.com/office/word/2010/wordprocessingCanvas" xmlns:cx="http://schemas.microsoft.com/office/drawing/2014/chartex" xmlns:cx1="http://schemas.microsoft.com/office/drawing/2015/9/8/chartex" xmlns:mc="http://schemas.openxmlformats.org/markup-compatibility/2006" xmlns:o="urn:schemas-microsoft-com:office:office" xmlns:r="http://schemas.openxmlformats.org/officeDocument/2006/relationships" xmlns:m="http://schemas.openxmlformats.org/officeDocument/2006/math" xmlns:v="urn:schemas-microsoft-com:vml" xmlns:wp14="http://schemas.microsoft.com/office/word/2010/wordprocessingDrawing" xmlns:wp="http://schemas.openxmlformats.org/drawingml/2006/wordprocessingDrawing" xmlns:w10="urn:schemas-microsoft-com:office:word" xmlns:w="http://schemas.openxmlformats.org/wordprocessingml/2006/main" xmlns:w14="http://schemas.microsoft.com/office/word/2010/wordml" xmlns:w15="http://schemas.microsoft.com/office/word/2012/wordml" xmlns:w16se="http://schemas.microsoft.com/office/word/2015/wordml/symex" xmlns:wpg="http://schemas.microsoft.com/office/word/2010/wordprocessingGroup" xmlns:wpi="http://schemas.microsoft.com/office/word/2010/wordprocessingInk" xmlns:wne="http://schemas.microsoft.com/office/word/2006/wordml" xmlns:wps="http://schemas.microsoft.com/office/word/2010/wordprocessingShape" mc:Ignorable="w14 w15 w16se wp14">
+<w:endnotes xmlns:wpc="http://schemas.microsoft.com/office/word/2010/wordprocessingCanvas" xmlns:cx="http://schemas.microsoft.com/office/drawing/2014/chartex" xmlns:cx1="http://schemas.microsoft.com/office/drawing/2015/9/8/chartex" xmlns:cx2="http://schemas.microsoft.com/office/drawing/2015/10/21/chartex" xmlns:cx3="http://schemas.microsoft.com/office/drawing/2016/5/9/chartex" xmlns:cx4="http://schemas.microsoft.com/office/drawing/2016/5/10/chartex" xmlns:cx5="http://schemas.microsoft.com/office/drawing/2016/5/11/chartex" xmlns:cx6="http://schemas.microsoft.com/office/drawing/2016/5/12/chartex" xmlns:cx7="http://schemas.microsoft.com/office/drawing/2016/5/13/chartex" xmlns:cx8="http://schemas.microsoft.com/office/drawing/2016/5/14/chartex" xmlns:mc="http://schemas.openxmlformats.org/markup-compatibility/2006" xmlns:aink="http://schemas.microsoft.com/office/drawing/2016/ink" xmlns:am3d="http://schemas.microsoft.com/office/drawing/2017/model3d" xmlns:o="urn:schemas-microsoft-com:office:office" xmlns:r="http://schemas.openxmlformats.org/officeDocument/2006/relationships" xmlns:m="http://schemas.openxmlformats.org/officeDocument/2006/math" xmlns:v="urn:schemas-microsoft-com:vml" xmlns:wp14="http://schemas.microsoft.com/office/word/2010/wordprocessingDrawing" xmlns:wp="http://schemas.openxmlformats.org/drawingml/2006/wordprocessingDrawing" xmlns:w10="urn:schemas-microsoft-com:office:word" xmlns:w="http://schemas.openxmlformats.org/wordprocessingml/2006/main" xmlns:w14="http://schemas.microsoft.com/office/word/2010/wordml" xmlns:w15="http://schemas.microsoft.com/office/word/2012/wordml" xmlns:w16cid="http://schemas.microsoft.com/office/word/2016/wordml/cid" xmlns:w16se="http://schemas.microsoft.com/office/word/2015/wordml/symex" xmlns:wpg="http://schemas.microsoft.com/office/word/2010/wordprocessingGroup" xmlns:wpi="http://schemas.microsoft.com/office/word/2010/wordprocessingInk" xmlns:wne="http://schemas.microsoft.com/office/word/2006/wordml" xmlns:wps="http://schemas.microsoft.com/office/word/2010/wordprocessingShape" mc:Ignorable="w14 w15 w16se w16cid wp14">
   <w:endnote w:type="separator" w:id="-1">
     <w:p>
       <w:pPr>
@@ -8469,7 +7342,7 @@
 </file>
 
 <file path=word/footer1.xml><?xml version="1.0" encoding="utf-8"?>
-<w:ftr xmlns:wpc="http://schemas.microsoft.com/office/word/2010/wordprocessingCanvas" xmlns:cx="http://schemas.microsoft.com/office/drawing/2014/chartex" xmlns:cx1="http://schemas.microsoft.com/office/drawing/2015/9/8/chartex" xmlns:mc="http://schemas.openxmlformats.org/markup-compatibility/2006" xmlns:o="urn:schemas-microsoft-com:office:office" xmlns:r="http://schemas.openxmlformats.org/officeDocument/2006/relationships" xmlns:m="http://schemas.openxmlformats.org/officeDocument/2006/math" xmlns:v="urn:schemas-microsoft-com:vml" xmlns:wp14="http://schemas.microsoft.com/office/word/2010/wordprocessingDrawing" xmlns:wp="http://schemas.openxmlformats.org/drawingml/2006/wordprocessingDrawing" xmlns:w10="urn:schemas-microsoft-com:office:word" xmlns:w="http://schemas.openxmlformats.org/wordprocessingml/2006/main" xmlns:w14="http://schemas.microsoft.com/office/word/2010/wordml" xmlns:w15="http://schemas.microsoft.com/office/word/2012/wordml" xmlns:w16se="http://schemas.microsoft.com/office/word/2015/wordml/symex" xmlns:wpg="http://schemas.microsoft.com/office/word/2010/wordprocessingGroup" xmlns:wpi="http://schemas.microsoft.com/office/word/2010/wordprocessingInk" xmlns:wne="http://schemas.microsoft.com/office/word/2006/wordml" xmlns:wps="http://schemas.microsoft.com/office/word/2010/wordprocessingShape" mc:Ignorable="w14 w15 w16se wp14">
+<w:ftr xmlns:wpc="http://schemas.microsoft.com/office/word/2010/wordprocessingCanvas" xmlns:cx="http://schemas.microsoft.com/office/drawing/2014/chartex" xmlns:cx1="http://schemas.microsoft.com/office/drawing/2015/9/8/chartex" xmlns:cx2="http://schemas.microsoft.com/office/drawing/2015/10/21/chartex" xmlns:cx3="http://schemas.microsoft.com/office/drawing/2016/5/9/chartex" xmlns:cx4="http://schemas.microsoft.com/office/drawing/2016/5/10/chartex" xmlns:cx5="http://schemas.microsoft.com/office/drawing/2016/5/11/chartex" xmlns:cx6="http://schemas.microsoft.com/office/drawing/2016/5/12/chartex" xmlns:cx7="http://schemas.microsoft.com/office/drawing/2016/5/13/chartex" xmlns:cx8="http://schemas.microsoft.com/office/drawing/2016/5/14/chartex" xmlns:mc="http://schemas.openxmlformats.org/markup-compatibility/2006" xmlns:aink="http://schemas.microsoft.com/office/drawing/2016/ink" xmlns:am3d="http://schemas.microsoft.com/office/drawing/2017/model3d" xmlns:o="urn:schemas-microsoft-com:office:office" xmlns:r="http://schemas.openxmlformats.org/officeDocument/2006/relationships" xmlns:m="http://schemas.openxmlformats.org/officeDocument/2006/math" xmlns:v="urn:schemas-microsoft-com:vml" xmlns:wp14="http://schemas.microsoft.com/office/word/2010/wordprocessingDrawing" xmlns:wp="http://schemas.openxmlformats.org/drawingml/2006/wordprocessingDrawing" xmlns:w10="urn:schemas-microsoft-com:office:word" xmlns:w="http://schemas.openxmlformats.org/wordprocessingml/2006/main" xmlns:w14="http://schemas.microsoft.com/office/word/2010/wordml" xmlns:w15="http://schemas.microsoft.com/office/word/2012/wordml" xmlns:w16cid="http://schemas.microsoft.com/office/word/2016/wordml/cid" xmlns:w16se="http://schemas.microsoft.com/office/word/2015/wordml/symex" xmlns:wpg="http://schemas.microsoft.com/office/word/2010/wordprocessingGroup" xmlns:wpi="http://schemas.microsoft.com/office/word/2010/wordprocessingInk" xmlns:wne="http://schemas.microsoft.com/office/word/2006/wordml" xmlns:wps="http://schemas.microsoft.com/office/word/2010/wordprocessingShape" mc:Ignorable="w14 w15 w16se w16cid wp14">
   <w:p>
     <w:pPr>
       <w:pStyle w:val="Footer"/>
@@ -8564,7 +7437,7 @@
             </wp:anchor>
           </w:drawing>
         </mc:Choice>
-        <mc:Fallback xmlns:cx2="http://schemas.microsoft.com/office/drawing/2015/10/21/chartex" xmlns:cx3="http://schemas.microsoft.com/office/drawing/2016/5/9/chartex" xmlns:cx4="http://schemas.microsoft.com/office/drawing/2016/5/10/chartex" xmlns:cx5="http://schemas.microsoft.com/office/drawing/2016/5/11/chartex" xmlns:cx6="http://schemas.microsoft.com/office/drawing/2016/5/12/chartex" xmlns:cx7="http://schemas.microsoft.com/office/drawing/2016/5/13/chartex" xmlns:cx8="http://schemas.microsoft.com/office/drawing/2016/5/14/chartex" xmlns:aink="http://schemas.microsoft.com/office/drawing/2016/ink" xmlns:am3d="http://schemas.microsoft.com/office/drawing/2017/model3d" xmlns:w16cex="http://schemas.microsoft.com/office/word/2018/wordml/cex" xmlns:w16cid="http://schemas.microsoft.com/office/word/2016/wordml/cid" xmlns:w16="http://schemas.microsoft.com/office/word/2018/wordml">
+        <mc:Fallback>
           <w:pict>
             <v:shapetype w14:anchorId="5BB3A5DF" id="_x0000_t202" coordsize="21600,21600" o:spt="202" path="m,l,21600r21600,l21600,xe">
               <v:stroke joinstyle="miter"/>
@@ -8924,7 +7797,7 @@
                                               <a14:useLocalDpi xmlns:a14="http://schemas.microsoft.com/office/drawing/2010/main" val="0"/>
                                             </a:ext>
                                             <a:ext uri="{837473B0-CC2E-450A-ABE3-18F120FF3D39}">
-                                              <a1611:picAttrSrcUrl xmlns="" xmlns:cx2="http://schemas.microsoft.com/office/drawing/2015/10/21/chartex" xmlns:cx3="http://schemas.microsoft.com/office/drawing/2016/5/9/chartex" xmlns:cx4="http://schemas.microsoft.com/office/drawing/2016/5/10/chartex" xmlns:cx5="http://schemas.microsoft.com/office/drawing/2016/5/11/chartex" xmlns:cx6="http://schemas.microsoft.com/office/drawing/2016/5/12/chartex" xmlns:cx7="http://schemas.microsoft.com/office/drawing/2016/5/13/chartex" xmlns:cx8="http://schemas.microsoft.com/office/drawing/2016/5/14/chartex" xmlns:aink="http://schemas.microsoft.com/office/drawing/2016/ink" xmlns:am3d="http://schemas.microsoft.com/office/drawing/2017/model3d" xmlns:o="urn:schemas-microsoft-com:office:office" xmlns:v="urn:schemas-microsoft-com:vml" xmlns:w10="urn:schemas-microsoft-com:office:word" xmlns:w="http://schemas.openxmlformats.org/wordprocessingml/2006/main" xmlns:w16cex="http://schemas.microsoft.com/office/word/2018/wordml/cex" xmlns:w16cid="http://schemas.microsoft.com/office/word/2016/wordml/cid" xmlns:w16="http://schemas.microsoft.com/office/word/2018/wordml" xmlns:a1611="http://schemas.microsoft.com/office/drawing/2016/11/main" r:id="rId10"/>
+                                              <a1611:picAttrSrcUrl xmlns:a1611="http://schemas.microsoft.com/office/drawing/2016/11/main" r:id="rId10"/>
                                             </a:ext>
                                           </a:extLst>
                                         </a:blip>
@@ -9263,7 +8136,7 @@
             </wp:anchor>
           </w:drawing>
         </mc:Choice>
-        <mc:Fallback xmlns:cx2="http://schemas.microsoft.com/office/drawing/2015/10/21/chartex" xmlns:cx3="http://schemas.microsoft.com/office/drawing/2016/5/9/chartex" xmlns:cx4="http://schemas.microsoft.com/office/drawing/2016/5/10/chartex" xmlns:cx5="http://schemas.microsoft.com/office/drawing/2016/5/11/chartex" xmlns:cx6="http://schemas.microsoft.com/office/drawing/2016/5/12/chartex" xmlns:cx7="http://schemas.microsoft.com/office/drawing/2016/5/13/chartex" xmlns:cx8="http://schemas.microsoft.com/office/drawing/2016/5/14/chartex" xmlns:aink="http://schemas.microsoft.com/office/drawing/2016/ink" xmlns:am3d="http://schemas.microsoft.com/office/drawing/2017/model3d" xmlns:w16cex="http://schemas.microsoft.com/office/word/2018/wordml/cex" xmlns:w16cid="http://schemas.microsoft.com/office/word/2016/wordml/cid" xmlns:w16="http://schemas.microsoft.com/office/word/2018/wordml">
+        <mc:Fallback>
           <w:pict>
             <v:shape w14:anchorId="14D4FF2A" id="Text Box 16" o:spid="_x0000_s1027" type="#_x0000_t202" style="position:absolute;margin-left:109pt;margin-top:7pt;width:411.4pt;height:40.45pt;z-index:251660288;visibility:visible;mso-wrap-style:square;mso-width-percent:0;mso-height-percent:0;mso-wrap-distance-left:9pt;mso-wrap-distance-top:0;mso-wrap-distance-right:9pt;mso-wrap-distance-bottom:0;mso-position-horizontal:absolute;mso-position-horizontal-relative:text;mso-position-vertical:absolute;mso-position-vertical-relative:text;mso-width-percent:0;mso-height-percent:0;mso-width-relative:page;mso-height-relative:page;v-text-anchor:top" o:gfxdata="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" filled="f" stroked="f">
               <v:textbox inset=".5mm,1.2mm,.5mm,.5mm">
@@ -9276,7 +8149,7 @@
                         <w:szCs w:val="17"/>
                       </w:rPr>
                     </w:pPr>
-                    <w:bookmarkStart w:id="2" w:name="_Hlk24191091"/>
+                    <w:bookmarkStart w:id="3" w:name="_Hlk24191091"/>
                     <w:r>
                       <w:rPr>
                         <w:sz w:val="17"/>
@@ -9287,7 +8160,7 @@
                     <w:hyperlink r:id="rId21" w:history="1">
                       <w:r>
                         <w:rPr>
-                          <w:rStyle w:val="a9"/>
+                          <w:rStyle w:val="Hyperlink"/>
                           <w:color w:val="0882DE"/>
                           <w:sz w:val="17"/>
                           <w:szCs w:val="17"/>
@@ -9296,7 +8169,7 @@
                       </w:r>
                       <w:r>
                         <w:rPr>
-                          <w:rStyle w:val="a9"/>
+                          <w:rStyle w:val="Hyperlink"/>
                           <w:color w:val="0882DE"/>
                           <w:sz w:val="17"/>
                           <w:szCs w:val="17"/>
@@ -9305,7 +8178,7 @@
                       </w:r>
                       <w:r>
                         <w:rPr>
-                          <w:rStyle w:val="a9"/>
+                          <w:rStyle w:val="Hyperlink"/>
                           <w:color w:val="0882DE"/>
                           <w:sz w:val="17"/>
                           <w:szCs w:val="17"/>
@@ -9321,7 +8194,7 @@
                       <w:t>. Copyrighted document. Unauthorized copy, reproduction or use is not permitted.</w:t>
                     </w:r>
                   </w:p>
-                  <w:bookmarkEnd w:id="2"/>
+                  <w:bookmarkEnd w:id="3"/>
                   <w:p>
                     <w:pPr>
                       <w:spacing w:line="240" w:lineRule="auto"/>
@@ -9342,7 +8215,7 @@
                           <wp:extent cx="180000" cy="180000"/>
                           <wp:effectExtent l="0" t="0" r="0" b="0"/>
                           <wp:docPr id="3" name="Picture 3">
-                            <a:hlinkClick xmlns:a="http://schemas.openxmlformats.org/drawingml/2006/main" r:id="rId22"/>
+                            <a:hlinkClick xmlns:a="http://schemas.openxmlformats.org/drawingml/2006/main" r:id="rId2"/>
                           </wp:docPr>
                           <wp:cNvGraphicFramePr>
                             <a:graphicFrameLocks xmlns:a="http://schemas.openxmlformats.org/drawingml/2006/main" noChangeAspect="1"/>
@@ -9352,14 +8225,14 @@
                               <pic:pic xmlns:pic="http://schemas.openxmlformats.org/drawingml/2006/picture">
                                 <pic:nvPicPr>
                                   <pic:cNvPr id="3" name="Picture 3">
-                                    <a:hlinkClick r:id="rId22"/>
+                                    <a:hlinkClick r:id="rId2"/>
                                   </pic:cNvPr>
                                   <pic:cNvPicPr>
                                     <a:picLocks noChangeAspect="1" noChangeArrowheads="1"/>
                                   </pic:cNvPicPr>
                                 </pic:nvPicPr>
                                 <pic:blipFill>
-                                  <a:blip r:embed="rId23">
+                                  <a:blip r:embed="rId3">
                                     <a:extLst>
                                       <a:ext uri="{28A0092B-C50C-407E-A947-70E740481C1C}">
                                         <a14:useLocalDpi xmlns:a14="http://schemas.microsoft.com/office/drawing/2010/main" val="0"/>
@@ -9408,7 +8281,7 @@
                           <wp:extent cx="180000" cy="180000"/>
                           <wp:effectExtent l="0" t="0" r="0" b="0"/>
                           <wp:docPr id="2" name="Picture 2">
-                            <a:hlinkClick xmlns:a="http://schemas.openxmlformats.org/drawingml/2006/main" r:id="rId24"/>
+                            <a:hlinkClick xmlns:a="http://schemas.openxmlformats.org/drawingml/2006/main" r:id="rId4"/>
                           </wp:docPr>
                           <wp:cNvGraphicFramePr>
                             <a:graphicFrameLocks xmlns:a="http://schemas.openxmlformats.org/drawingml/2006/main" noChangeAspect="1"/>
@@ -9418,14 +8291,14 @@
                               <pic:pic xmlns:pic="http://schemas.openxmlformats.org/drawingml/2006/picture">
                                 <pic:nvPicPr>
                                   <pic:cNvPr id="2" name="Picture 2">
-                                    <a:hlinkClick r:id="rId24"/>
+                                    <a:hlinkClick r:id="rId4"/>
                                   </pic:cNvPr>
                                   <pic:cNvPicPr>
                                     <a:picLocks noChangeAspect="1" noChangeArrowheads="1"/>
                                   </pic:cNvPicPr>
                                 </pic:nvPicPr>
                                 <pic:blipFill>
-                                  <a:blip r:embed="rId25">
+                                  <a:blip r:embed="rId5">
                                     <a:extLst>
                                       <a:ext uri="{28A0092B-C50C-407E-A947-70E740481C1C}">
                                         <a14:useLocalDpi xmlns:a14="http://schemas.microsoft.com/office/drawing/2010/main" val="0"/>
@@ -9474,7 +8347,7 @@
                           <wp:extent cx="180000" cy="180000"/>
                           <wp:effectExtent l="0" t="0" r="0" b="0"/>
                           <wp:docPr id="5" name="Picture 5" title="Software University @ Facebook">
-                            <a:hlinkClick xmlns:a="http://schemas.openxmlformats.org/drawingml/2006/main" r:id="rId26"/>
+                            <a:hlinkClick xmlns:a="http://schemas.openxmlformats.org/drawingml/2006/main" r:id="rId6"/>
                           </wp:docPr>
                           <wp:cNvGraphicFramePr>
                             <a:graphicFrameLocks xmlns:a="http://schemas.openxmlformats.org/drawingml/2006/main" noChangeAspect="1"/>
@@ -9484,12 +8357,12 @@
                               <pic:pic xmlns:pic="http://schemas.openxmlformats.org/drawingml/2006/picture">
                                 <pic:nvPicPr>
                                   <pic:cNvPr id="5" name="Picture 5" title="Software University @ Facebook">
-                                    <a:hlinkClick r:id="rId26"/>
+                                    <a:hlinkClick r:id="rId6"/>
                                   </pic:cNvPr>
                                   <pic:cNvPicPr/>
                                 </pic:nvPicPr>
                                 <pic:blipFill>
-                                  <a:blip r:embed="rId27"/>
+                                  <a:blip r:embed="rId7"/>
                                   <a:stretch>
                                     <a:fillRect/>
                                   </a:stretch>
@@ -9527,7 +8400,7 @@
                           <wp:extent cx="180000" cy="180000"/>
                           <wp:effectExtent l="0" t="0" r="0" b="0"/>
                           <wp:docPr id="20" name="Picture 20">
-                            <a:hlinkClick xmlns:a="http://schemas.openxmlformats.org/drawingml/2006/main" r:id="rId28"/>
+                            <a:hlinkClick xmlns:a="http://schemas.openxmlformats.org/drawingml/2006/main" r:id="rId8"/>
                           </wp:docPr>
                           <wp:cNvGraphicFramePr>
                             <a:graphicFrameLocks xmlns:a="http://schemas.openxmlformats.org/drawingml/2006/main" noChangeAspect="1"/>
@@ -9537,14 +8410,14 @@
                               <pic:pic xmlns:pic="http://schemas.openxmlformats.org/drawingml/2006/picture">
                                 <pic:nvPicPr>
                                   <pic:cNvPr id="20" name="Picture 20">
-                                    <a:hlinkClick r:id="rId28"/>
+                                    <a:hlinkClick r:id="rId8"/>
                                   </pic:cNvPr>
                                   <pic:cNvPicPr>
                                     <a:picLocks noChangeAspect="1" noChangeArrowheads="1"/>
                                   </pic:cNvPicPr>
                                 </pic:nvPicPr>
                                 <pic:blipFill>
-                                  <a:blip r:embed="rId29">
+                                  <a:blip r:embed="rId9">
                                     <a:extLst>
                                       <a:ext uri="{28A0092B-C50C-407E-A947-70E740481C1C}">
                                         <a14:useLocalDpi xmlns:a14="http://schemas.microsoft.com/office/drawing/2010/main" val="0"/>
@@ -9595,7 +8468,7 @@
                           <wp:extent cx="180000" cy="180000"/>
                           <wp:effectExtent l="0" t="0" r="0" b="0"/>
                           <wp:docPr id="7" name="Picture 7" title="Software University @ Twitter">
-                            <a:hlinkClick xmlns:a="http://schemas.openxmlformats.org/drawingml/2006/main" r:id="rId30"/>
+                            <a:hlinkClick xmlns:a="http://schemas.openxmlformats.org/drawingml/2006/main" r:id="rId11"/>
                           </wp:docPr>
                           <wp:cNvGraphicFramePr>
                             <a:graphicFrameLocks xmlns:a="http://schemas.openxmlformats.org/drawingml/2006/main" noChangeAspect="1"/>
@@ -9605,12 +8478,12 @@
                               <pic:pic xmlns:pic="http://schemas.openxmlformats.org/drawingml/2006/picture">
                                 <pic:nvPicPr>
                                   <pic:cNvPr id="7" name="Picture 7" title="Software University @ Twitter">
-                                    <a:hlinkClick r:id="rId30"/>
+                                    <a:hlinkClick r:id="rId11"/>
                                   </pic:cNvPr>
                                   <pic:cNvPicPr/>
                                 </pic:nvPicPr>
                                 <pic:blipFill>
-                                  <a:blip r:embed="rId31"/>
+                                  <a:blip r:embed="rId12"/>
                                   <a:stretch>
                                     <a:fillRect/>
                                   </a:stretch>
@@ -9648,7 +8521,7 @@
                           <wp:extent cx="180000" cy="180000"/>
                           <wp:effectExtent l="0" t="0" r="0" b="0"/>
                           <wp:docPr id="17" name="Picture 17" title="Software University @ YouTube">
-                            <a:hlinkClick xmlns:a="http://schemas.openxmlformats.org/drawingml/2006/main" r:id="rId32"/>
+                            <a:hlinkClick xmlns:a="http://schemas.openxmlformats.org/drawingml/2006/main" r:id="rId13"/>
                           </wp:docPr>
                           <wp:cNvGraphicFramePr>
                             <a:graphicFrameLocks xmlns:a="http://schemas.openxmlformats.org/drawingml/2006/main" noChangeAspect="1"/>
@@ -9658,12 +8531,12 @@
                               <pic:pic xmlns:pic="http://schemas.openxmlformats.org/drawingml/2006/picture">
                                 <pic:nvPicPr>
                                   <pic:cNvPr id="17" name="Picture 17" title="Software University @ YouTube">
-                                    <a:hlinkClick r:id="rId32"/>
+                                    <a:hlinkClick r:id="rId13"/>
                                   </pic:cNvPr>
                                   <pic:cNvPicPr/>
                                 </pic:nvPicPr>
                                 <pic:blipFill>
-                                  <a:blip r:embed="rId33"/>
+                                  <a:blip r:embed="rId14"/>
                                   <a:stretch>
                                     <a:fillRect/>
                                   </a:stretch>
@@ -9701,7 +8574,7 @@
                           <wp:extent cx="180000" cy="180000"/>
                           <wp:effectExtent l="0" t="0" r="0" b="0"/>
                           <wp:docPr id="21" name="Picture 21">
-                            <a:hlinkClick xmlns:a="http://schemas.openxmlformats.org/drawingml/2006/main" r:id="rId34"/>
+                            <a:hlinkClick xmlns:a="http://schemas.openxmlformats.org/drawingml/2006/main" r:id="rId15"/>
                           </wp:docPr>
                           <wp:cNvGraphicFramePr>
                             <a:graphicFrameLocks xmlns:a="http://schemas.openxmlformats.org/drawingml/2006/main" noChangeAspect="1"/>
@@ -9711,14 +8584,14 @@
                               <pic:pic xmlns:pic="http://schemas.openxmlformats.org/drawingml/2006/picture">
                                 <pic:nvPicPr>
                                   <pic:cNvPr id="21" name="Picture 21">
-                                    <a:hlinkClick r:id="rId34"/>
+                                    <a:hlinkClick r:id="rId15"/>
                                   </pic:cNvPr>
                                   <pic:cNvPicPr>
                                     <a:picLocks noChangeAspect="1" noChangeArrowheads="1"/>
                                   </pic:cNvPicPr>
                                 </pic:nvPicPr>
                                 <pic:blipFill rotWithShape="1">
-                                  <a:blip r:embed="rId35">
+                                  <a:blip r:embed="rId16">
                                     <a:extLst>
                                       <a:ext uri="{28A0092B-C50C-407E-A947-70E740481C1C}">
                                         <a14:useLocalDpi xmlns:a14="http://schemas.microsoft.com/office/drawing/2010/main" val="0"/>
@@ -9770,7 +8643,7 @@
                           <wp:extent cx="180000" cy="180000"/>
                           <wp:effectExtent l="0" t="0" r="0" b="0"/>
                           <wp:docPr id="22" name="Picture 22">
-                            <a:hlinkClick xmlns:a="http://schemas.openxmlformats.org/drawingml/2006/main" r:id="rId36"/>
+                            <a:hlinkClick xmlns:a="http://schemas.openxmlformats.org/drawingml/2006/main" r:id="rId17"/>
                           </wp:docPr>
                           <wp:cNvGraphicFramePr>
                             <a:graphicFrameLocks xmlns:a="http://schemas.openxmlformats.org/drawingml/2006/main" noChangeAspect="1"/>
@@ -9780,14 +8653,14 @@
                               <pic:pic xmlns:pic="http://schemas.openxmlformats.org/drawingml/2006/picture">
                                 <pic:nvPicPr>
                                   <pic:cNvPr id="22" name="Picture 22">
-                                    <a:hlinkClick r:id="rId36"/>
+                                    <a:hlinkClick r:id="rId17"/>
                                   </pic:cNvPr>
                                   <pic:cNvPicPr>
                                     <a:picLocks noChangeAspect="1" noChangeArrowheads="1"/>
                                   </pic:cNvPicPr>
                                 </pic:nvPicPr>
                                 <pic:blipFill>
-                                  <a:blip r:embed="rId37">
+                                  <a:blip r:embed="rId18">
                                     <a:extLst>
                                       <a:ext uri="{28A0092B-C50C-407E-A947-70E740481C1C}">
                                         <a14:useLocalDpi xmlns:a14="http://schemas.microsoft.com/office/drawing/2010/main" val="0"/>
@@ -9836,7 +8709,7 @@
                           <wp:extent cx="180000" cy="180000"/>
                           <wp:effectExtent l="0" t="0" r="0" b="0"/>
                           <wp:docPr id="23" name="Picture 23" title="Software University: Email Us">
-                            <a:hlinkClick xmlns:a="http://schemas.openxmlformats.org/drawingml/2006/main" r:id="rId38"/>
+                            <a:hlinkClick xmlns:a="http://schemas.openxmlformats.org/drawingml/2006/main" r:id="rId19"/>
                           </wp:docPr>
                           <wp:cNvGraphicFramePr>
                             <a:graphicFrameLocks xmlns:a="http://schemas.openxmlformats.org/drawingml/2006/main" noChangeAspect="1"/>
@@ -9846,12 +8719,12 @@
                               <pic:pic xmlns:pic="http://schemas.openxmlformats.org/drawingml/2006/picture">
                                 <pic:nvPicPr>
                                   <pic:cNvPr id="23" name="Picture 23" title="Software University: Email Us">
-                                    <a:hlinkClick r:id="rId38"/>
+                                    <a:hlinkClick r:id="rId19"/>
                                   </pic:cNvPr>
                                   <pic:cNvPicPr/>
                                 </pic:nvPicPr>
                                 <pic:blipFill>
-                                  <a:blip r:embed="rId39"/>
+                                  <a:blip r:embed="rId20"/>
                                   <a:stretch>
                                     <a:fillRect/>
                                   </a:stretch>
@@ -9913,7 +8786,7 @@
                   </pic:cNvPicPr>
                 </pic:nvPicPr>
                 <pic:blipFill>
-                  <a:blip r:embed="rId40">
+                  <a:blip r:embed="rId22">
                     <a:extLst>
                       <a:ext uri="{28A0092B-C50C-407E-A947-70E740481C1C}">
                         <a14:useLocalDpi xmlns:a14="http://schemas.microsoft.com/office/drawing/2010/main" val="0"/>
@@ -10017,7 +8890,7 @@
             </wp:anchor>
           </w:drawing>
         </mc:Choice>
-        <mc:Fallback xmlns:cx2="http://schemas.microsoft.com/office/drawing/2015/10/21/chartex" xmlns:cx3="http://schemas.microsoft.com/office/drawing/2016/5/9/chartex" xmlns:cx4="http://schemas.microsoft.com/office/drawing/2016/5/10/chartex" xmlns:cx5="http://schemas.microsoft.com/office/drawing/2016/5/11/chartex" xmlns:cx6="http://schemas.microsoft.com/office/drawing/2016/5/12/chartex" xmlns:cx7="http://schemas.microsoft.com/office/drawing/2016/5/13/chartex" xmlns:cx8="http://schemas.microsoft.com/office/drawing/2016/5/14/chartex" xmlns:aink="http://schemas.microsoft.com/office/drawing/2016/ink" xmlns:am3d="http://schemas.microsoft.com/office/drawing/2017/model3d" xmlns:w16cex="http://schemas.microsoft.com/office/word/2018/wordml/cex" xmlns:w16cid="http://schemas.microsoft.com/office/word/2016/wordml/cid" xmlns:w16="http://schemas.microsoft.com/office/word/2018/wordml">
+        <mc:Fallback xmlns:w16="http://schemas.microsoft.com/office/word/2018/wordml" xmlns:w16cex="http://schemas.microsoft.com/office/word/2018/wordml/cex">
           <w:pict>
             <v:line w14:anchorId="472CAC63" id="Straight Connector 19" o:spid="_x0000_s1026" style="position:absolute;flip:y;z-index:251659264;visibility:visible;mso-wrap-style:square;mso-width-percent:0;mso-height-percent:0;mso-wrap-distance-left:9pt;mso-wrap-distance-top:0;mso-wrap-distance-right:9pt;mso-wrap-distance-bottom:0;mso-position-horizontal:absolute;mso-position-horizontal-relative:text;mso-position-vertical:absolute;mso-position-vertical-relative:text;mso-width-percent:0;mso-height-percent:0;mso-width-relative:page;mso-height-relative:page" from="-.1pt,5.2pt" to="520.7pt,5.2pt" o:gfxdata="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" strokecolor="#974706 [1609]" strokeweight="1pt">
               <v:stroke endcap="round"/>
@@ -10196,11 +9069,7 @@
         </mc:Choice>
         <mc:Fallback>
           <w:pict>
-            <v:shapetype w14:anchorId="60911D22" id="_x0000_t202" coordsize="21600,21600" o:spt="202" path="m,l,21600r21600,l21600,xe">
-              <v:stroke joinstyle="miter"/>
-              <v:path gradientshapeok="t" o:connecttype="rect"/>
-            </v:shapetype>
-            <v:shape id="Text Box 4" o:spid="_x0000_s1028" type="#_x0000_t202" style="position:absolute;margin-left:444.65pt;margin-top:26.95pt;width:70.9pt;height:15.9pt;z-index:251662336;visibility:visible;mso-wrap-style:square;mso-width-percent:0;mso-height-percent:0;mso-wrap-distance-left:9pt;mso-wrap-distance-top:0;mso-wrap-distance-right:9pt;mso-wrap-distance-bottom:0;mso-position-horizontal:absolute;mso-position-horizontal-relative:text;mso-position-vertical:absolute;mso-position-vertical-relative:text;mso-width-percent:0;mso-height-percent:0;mso-width-relative:page;mso-height-relative:page;v-text-anchor:middle" o:gfxdata="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" filled="f" stroked="f" strokeweight=".5pt">
+            <v:shape w14:anchorId="60911D22" id="Text Box 4" o:spid="_x0000_s1028" type="#_x0000_t202" style="position:absolute;margin-left:444.65pt;margin-top:26.95pt;width:70.9pt;height:15.9pt;z-index:251662336;visibility:visible;mso-wrap-style:square;mso-width-percent:0;mso-height-percent:0;mso-wrap-distance-left:9pt;mso-wrap-distance-top:0;mso-wrap-distance-right:9pt;mso-wrap-distance-bottom:0;mso-position-horizontal:absolute;mso-position-horizontal-relative:text;mso-position-vertical:absolute;mso-position-vertical-relative:text;mso-width-percent:0;mso-height-percent:0;mso-width-relative:page;mso-height-relative:page;v-text-anchor:middle" o:gfxdata="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" filled="f" stroked="f" strokeweight=".5pt">
               <v:textbox inset="0,0,0,0">
                 <w:txbxContent>
                   <w:p>
@@ -10309,7 +9178,7 @@
 </file>
 
 <file path=word/footnotes.xml><?xml version="1.0" encoding="utf-8"?>
-<w:footnotes xmlns:wpc="http://schemas.microsoft.com/office/word/2010/wordprocessingCanvas" xmlns:cx="http://schemas.microsoft.com/office/drawing/2014/chartex" xmlns:cx1="http://schemas.microsoft.com/office/drawing/2015/9/8/chartex" xmlns:mc="http://schemas.openxmlformats.org/markup-compatibility/2006" xmlns:o="urn:schemas-microsoft-com:office:office" xmlns:r="http://schemas.openxmlformats.org/officeDocument/2006/relationships" xmlns:m="http://schemas.openxmlformats.org/officeDocument/2006/math" xmlns:v="urn:schemas-microsoft-com:vml" xmlns:wp14="http://schemas.microsoft.com/office/word/2010/wordprocessingDrawing" xmlns:wp="http://schemas.openxmlformats.org/drawingml/2006/wordprocessingDrawing" xmlns:w10="urn:schemas-microsoft-com:office:word" xmlns:w="http://schemas.openxmlformats.org/wordprocessingml/2006/main" xmlns:w14="http://schemas.microsoft.com/office/word/2010/wordml" xmlns:w15="http://schemas.microsoft.com/office/word/2012/wordml" xmlns:w16se="http://schemas.microsoft.com/office/word/2015/wordml/symex" xmlns:wpg="http://schemas.microsoft.com/office/word/2010/wordprocessingGroup" xmlns:wpi="http://schemas.microsoft.com/office/word/2010/wordprocessingInk" xmlns:wne="http://schemas.microsoft.com/office/word/2006/wordml" xmlns:wps="http://schemas.microsoft.com/office/word/2010/wordprocessingShape" mc:Ignorable="w14 w15 w16se wp14">
+<w:footnotes xmlns:wpc="http://schemas.microsoft.com/office/word/2010/wordprocessingCanvas" xmlns:cx="http://schemas.microsoft.com/office/drawing/2014/chartex" xmlns:cx1="http://schemas.microsoft.com/office/drawing/2015/9/8/chartex" xmlns:cx2="http://schemas.microsoft.com/office/drawing/2015/10/21/chartex" xmlns:cx3="http://schemas.microsoft.com/office/drawing/2016/5/9/chartex" xmlns:cx4="http://schemas.microsoft.com/office/drawing/2016/5/10/chartex" xmlns:cx5="http://schemas.microsoft.com/office/drawing/2016/5/11/chartex" xmlns:cx6="http://schemas.microsoft.com/office/drawing/2016/5/12/chartex" xmlns:cx7="http://schemas.microsoft.com/office/drawing/2016/5/13/chartex" xmlns:cx8="http://schemas.microsoft.com/office/drawing/2016/5/14/chartex" xmlns:mc="http://schemas.openxmlformats.org/markup-compatibility/2006" xmlns:aink="http://schemas.microsoft.com/office/drawing/2016/ink" xmlns:am3d="http://schemas.microsoft.com/office/drawing/2017/model3d" xmlns:o="urn:schemas-microsoft-com:office:office" xmlns:r="http://schemas.openxmlformats.org/officeDocument/2006/relationships" xmlns:m="http://schemas.openxmlformats.org/officeDocument/2006/math" xmlns:v="urn:schemas-microsoft-com:vml" xmlns:wp14="http://schemas.microsoft.com/office/word/2010/wordprocessingDrawing" xmlns:wp="http://schemas.openxmlformats.org/drawingml/2006/wordprocessingDrawing" xmlns:w10="urn:schemas-microsoft-com:office:word" xmlns:w="http://schemas.openxmlformats.org/wordprocessingml/2006/main" xmlns:w14="http://schemas.microsoft.com/office/word/2010/wordml" xmlns:w15="http://schemas.microsoft.com/office/word/2012/wordml" xmlns:w16cid="http://schemas.microsoft.com/office/word/2016/wordml/cid" xmlns:w16se="http://schemas.microsoft.com/office/word/2015/wordml/symex" xmlns:wpg="http://schemas.microsoft.com/office/word/2010/wordprocessingGroup" xmlns:wpi="http://schemas.microsoft.com/office/word/2010/wordprocessingInk" xmlns:wne="http://schemas.microsoft.com/office/word/2006/wordml" xmlns:wps="http://schemas.microsoft.com/office/word/2010/wordprocessingShape" mc:Ignorable="w14 w15 w16se w16cid wp14">
   <w:footnote w:type="separator" w:id="-1">
     <w:p>
       <w:pPr>
@@ -10334,7 +9203,7 @@
 </file>
 
 <file path=word/header1.xml><?xml version="1.0" encoding="utf-8"?>
-<w:hdr xmlns:wpc="http://schemas.microsoft.com/office/word/2010/wordprocessingCanvas" xmlns:cx="http://schemas.microsoft.com/office/drawing/2014/chartex" xmlns:cx1="http://schemas.microsoft.com/office/drawing/2015/9/8/chartex" xmlns:mc="http://schemas.openxmlformats.org/markup-compatibility/2006" xmlns:o="urn:schemas-microsoft-com:office:office" xmlns:r="http://schemas.openxmlformats.org/officeDocument/2006/relationships" xmlns:m="http://schemas.openxmlformats.org/officeDocument/2006/math" xmlns:v="urn:schemas-microsoft-com:vml" xmlns:wp14="http://schemas.microsoft.com/office/word/2010/wordprocessingDrawing" xmlns:wp="http://schemas.openxmlformats.org/drawingml/2006/wordprocessingDrawing" xmlns:w10="urn:schemas-microsoft-com:office:word" xmlns:w="http://schemas.openxmlformats.org/wordprocessingml/2006/main" xmlns:w14="http://schemas.microsoft.com/office/word/2010/wordml" xmlns:w15="http://schemas.microsoft.com/office/word/2012/wordml" xmlns:w16se="http://schemas.microsoft.com/office/word/2015/wordml/symex" xmlns:wpg="http://schemas.microsoft.com/office/word/2010/wordprocessingGroup" xmlns:wpi="http://schemas.microsoft.com/office/word/2010/wordprocessingInk" xmlns:wne="http://schemas.microsoft.com/office/word/2006/wordml" xmlns:wps="http://schemas.microsoft.com/office/word/2010/wordprocessingShape" mc:Ignorable="w14 w15 w16se wp14">
+<w:hdr xmlns:wpc="http://schemas.microsoft.com/office/word/2010/wordprocessingCanvas" xmlns:cx="http://schemas.microsoft.com/office/drawing/2014/chartex" xmlns:cx1="http://schemas.microsoft.com/office/drawing/2015/9/8/chartex" xmlns:cx2="http://schemas.microsoft.com/office/drawing/2015/10/21/chartex" xmlns:cx3="http://schemas.microsoft.com/office/drawing/2016/5/9/chartex" xmlns:cx4="http://schemas.microsoft.com/office/drawing/2016/5/10/chartex" xmlns:cx5="http://schemas.microsoft.com/office/drawing/2016/5/11/chartex" xmlns:cx6="http://schemas.microsoft.com/office/drawing/2016/5/12/chartex" xmlns:cx7="http://schemas.microsoft.com/office/drawing/2016/5/13/chartex" xmlns:cx8="http://schemas.microsoft.com/office/drawing/2016/5/14/chartex" xmlns:mc="http://schemas.openxmlformats.org/markup-compatibility/2006" xmlns:aink="http://schemas.microsoft.com/office/drawing/2016/ink" xmlns:am3d="http://schemas.microsoft.com/office/drawing/2017/model3d" xmlns:o="urn:schemas-microsoft-com:office:office" xmlns:r="http://schemas.openxmlformats.org/officeDocument/2006/relationships" xmlns:m="http://schemas.openxmlformats.org/officeDocument/2006/math" xmlns:v="urn:schemas-microsoft-com:vml" xmlns:wp14="http://schemas.microsoft.com/office/word/2010/wordprocessingDrawing" xmlns:wp="http://schemas.openxmlformats.org/drawingml/2006/wordprocessingDrawing" xmlns:w10="urn:schemas-microsoft-com:office:word" xmlns:w="http://schemas.openxmlformats.org/wordprocessingml/2006/main" xmlns:w14="http://schemas.microsoft.com/office/word/2010/wordml" xmlns:w15="http://schemas.microsoft.com/office/word/2012/wordml" xmlns:w16cid="http://schemas.microsoft.com/office/word/2016/wordml/cid" xmlns:w16se="http://schemas.microsoft.com/office/word/2015/wordml/symex" xmlns:wpg="http://schemas.microsoft.com/office/word/2010/wordprocessingGroup" xmlns:wpi="http://schemas.microsoft.com/office/word/2010/wordprocessingInk" xmlns:wne="http://schemas.microsoft.com/office/word/2006/wordml" xmlns:wps="http://schemas.microsoft.com/office/word/2010/wordprocessingShape" mc:Ignorable="w14 w15 w16se w16cid wp14">
   <w:p>
     <w:pPr>
       <w:pStyle w:val="Header"/>
@@ -10345,7 +9214,7 @@
 </file>
 
 <file path=word/numbering.xml><?xml version="1.0" encoding="utf-8"?>
-<w:numbering xmlns:wpc="http://schemas.microsoft.com/office/word/2010/wordprocessingCanvas" xmlns:cx="http://schemas.microsoft.com/office/drawing/2014/chartex" xmlns:cx1="http://schemas.microsoft.com/office/drawing/2015/9/8/chartex" xmlns:mc="http://schemas.openxmlformats.org/markup-compatibility/2006" xmlns:o="urn:schemas-microsoft-com:office:office" xmlns:r="http://schemas.openxmlformats.org/officeDocument/2006/relationships" xmlns:m="http://schemas.openxmlformats.org/officeDocument/2006/math" xmlns:v="urn:schemas-microsoft-com:vml" xmlns:wp14="http://schemas.microsoft.com/office/word/2010/wordprocessingDrawing" xmlns:wp="http://schemas.openxmlformats.org/drawingml/2006/wordprocessingDrawing" xmlns:w10="urn:schemas-microsoft-com:office:word" xmlns:w="http://schemas.openxmlformats.org/wordprocessingml/2006/main" xmlns:w14="http://schemas.microsoft.com/office/word/2010/wordml" xmlns:w15="http://schemas.microsoft.com/office/word/2012/wordml" xmlns:w16se="http://schemas.microsoft.com/office/word/2015/wordml/symex" xmlns:wpg="http://schemas.microsoft.com/office/word/2010/wordprocessingGroup" xmlns:wpi="http://schemas.microsoft.com/office/word/2010/wordprocessingInk" xmlns:wne="http://schemas.microsoft.com/office/word/2006/wordml" xmlns:wps="http://schemas.microsoft.com/office/word/2010/wordprocessingShape" mc:Ignorable="w14 w15 w16se wp14">
+<w:numbering xmlns:wpc="http://schemas.microsoft.com/office/word/2010/wordprocessingCanvas" xmlns:cx="http://schemas.microsoft.com/office/drawing/2014/chartex" xmlns:cx1="http://schemas.microsoft.com/office/drawing/2015/9/8/chartex" xmlns:cx2="http://schemas.microsoft.com/office/drawing/2015/10/21/chartex" xmlns:cx3="http://schemas.microsoft.com/office/drawing/2016/5/9/chartex" xmlns:cx4="http://schemas.microsoft.com/office/drawing/2016/5/10/chartex" xmlns:cx5="http://schemas.microsoft.com/office/drawing/2016/5/11/chartex" xmlns:cx6="http://schemas.microsoft.com/office/drawing/2016/5/12/chartex" xmlns:cx7="http://schemas.microsoft.com/office/drawing/2016/5/13/chartex" xmlns:cx8="http://schemas.microsoft.com/office/drawing/2016/5/14/chartex" xmlns:mc="http://schemas.openxmlformats.org/markup-compatibility/2006" xmlns:aink="http://schemas.microsoft.com/office/drawing/2016/ink" xmlns:am3d="http://schemas.microsoft.com/office/drawing/2017/model3d" xmlns:o="urn:schemas-microsoft-com:office:office" xmlns:r="http://schemas.openxmlformats.org/officeDocument/2006/relationships" xmlns:m="http://schemas.openxmlformats.org/officeDocument/2006/math" xmlns:v="urn:schemas-microsoft-com:vml" xmlns:wp14="http://schemas.microsoft.com/office/word/2010/wordprocessingDrawing" xmlns:wp="http://schemas.openxmlformats.org/drawingml/2006/wordprocessingDrawing" xmlns:w10="urn:schemas-microsoft-com:office:word" xmlns:w="http://schemas.openxmlformats.org/wordprocessingml/2006/main" xmlns:w14="http://schemas.microsoft.com/office/word/2010/wordml" xmlns:w15="http://schemas.microsoft.com/office/word/2012/wordml" xmlns:w16cid="http://schemas.microsoft.com/office/word/2016/wordml/cid" xmlns:w16se="http://schemas.microsoft.com/office/word/2015/wordml/symex" xmlns:wpg="http://schemas.microsoft.com/office/word/2010/wordprocessingGroup" xmlns:wpi="http://schemas.microsoft.com/office/word/2010/wordprocessingInk" xmlns:wne="http://schemas.microsoft.com/office/word/2006/wordml" xmlns:wps="http://schemas.microsoft.com/office/word/2010/wordprocessingShape" mc:Ignorable="w14 w15 w16se w16cid wp14">
   <w:abstractNum w:abstractNumId="0" w15:restartNumberingAfterBreak="0">
     <w:nsid w:val="004B79DC"/>
     <w:multiLevelType w:val="multilevel"/>
@@ -15493,7 +14362,7 @@
 </file>
 
 <file path=word/styles.xml><?xml version="1.0" encoding="utf-8"?>
-<w:styles xmlns:mc="http://schemas.openxmlformats.org/markup-compatibility/2006" xmlns:r="http://schemas.openxmlformats.org/officeDocument/2006/relationships" xmlns:w="http://schemas.openxmlformats.org/wordprocessingml/2006/main" xmlns:w14="http://schemas.microsoft.com/office/word/2010/wordml" xmlns:w15="http://schemas.microsoft.com/office/word/2012/wordml" xmlns:w16se="http://schemas.microsoft.com/office/word/2015/wordml/symex" mc:Ignorable="w14 w15 w16se">
+<w:styles xmlns:mc="http://schemas.openxmlformats.org/markup-compatibility/2006" xmlns:r="http://schemas.openxmlformats.org/officeDocument/2006/relationships" xmlns:w="http://schemas.openxmlformats.org/wordprocessingml/2006/main" xmlns:w14="http://schemas.microsoft.com/office/word/2010/wordml" xmlns:w15="http://schemas.microsoft.com/office/word/2012/wordml" xmlns:w16cid="http://schemas.microsoft.com/office/word/2016/wordml/cid" xmlns:w16se="http://schemas.microsoft.com/office/word/2015/wordml/symex" mc:Ignorable="w14 w15 w16se w16cid">
   <w:docDefaults>
     <w:rPrDefault>
       <w:rPr>
@@ -15509,7 +14378,7 @@
       </w:pPr>
     </w:pPrDefault>
   </w:docDefaults>
-  <w:latentStyles w:defLockedState="0" w:defUIPriority="99" w:defSemiHidden="0" w:defUnhideWhenUsed="0" w:defQFormat="0" w:count="371">
+  <w:latentStyles w:defLockedState="0" w:defUIPriority="99" w:defSemiHidden="0" w:defUnhideWhenUsed="0" w:defQFormat="0" w:count="375">
     <w:lsdException w:name="Normal" w:uiPriority="0" w:qFormat="1"/>
     <w:lsdException w:name="heading 1" w:uiPriority="9" w:qFormat="1"/>
     <w:lsdException w:name="heading 2" w:semiHidden="1" w:uiPriority="9" w:unhideWhenUsed="1" w:qFormat="1"/>
@@ -15615,7 +14484,6 @@
     <w:lsdException w:name="HTML Sample" w:semiHidden="1" w:unhideWhenUsed="1"/>
     <w:lsdException w:name="HTML Typewriter" w:semiHidden="1" w:unhideWhenUsed="1"/>
     <w:lsdException w:name="HTML Variable" w:semiHidden="1" w:unhideWhenUsed="1"/>
-    <w:lsdException w:name="Normal Table" w:semiHidden="1" w:unhideWhenUsed="1"/>
     <w:lsdException w:name="annotation subject" w:semiHidden="1" w:unhideWhenUsed="1"/>
     <w:lsdException w:name="No List" w:semiHidden="1" w:unhideWhenUsed="1"/>
     <w:lsdException w:name="Outline List 1" w:semiHidden="1" w:unhideWhenUsed="1"/>
@@ -15659,10 +14527,8 @@
     <w:lsdException w:name="Table Elegant" w:semiHidden="1" w:unhideWhenUsed="1"/>
     <w:lsdException w:name="Table Professional" w:semiHidden="1" w:unhideWhenUsed="1"/>
     <w:lsdException w:name="Table Subtle 1" w:semiHidden="1" w:unhideWhenUsed="1"/>
-    <w:lsdException w:name="Table Subtle 2" w:semiHidden="1" w:unhideWhenUsed="1"/>
     <w:lsdException w:name="Table Web 1" w:semiHidden="1" w:unhideWhenUsed="1"/>
     <w:lsdException w:name="Table Web 2" w:semiHidden="1" w:unhideWhenUsed="1"/>
-    <w:lsdException w:name="Table Web 3" w:semiHidden="1" w:unhideWhenUsed="1"/>
     <w:lsdException w:name="Balloon Text" w:semiHidden="1" w:unhideWhenUsed="1"/>
     <w:lsdException w:name="Table Grid" w:uiPriority="59"/>
     <w:lsdException w:name="Table Theme" w:semiHidden="1" w:unhideWhenUsed="1"/>
@@ -15881,6 +14747,10 @@
     <w:lsdException w:name="List Table 5 Dark Accent 6" w:uiPriority="50"/>
     <w:lsdException w:name="List Table 6 Colorful Accent 6" w:uiPriority="51"/>
     <w:lsdException w:name="List Table 7 Colorful Accent 6" w:uiPriority="52"/>
+    <w:lsdException w:name="Mention" w:semiHidden="1" w:unhideWhenUsed="1"/>
+    <w:lsdException w:name="Smart Hyperlink" w:semiHidden="1" w:unhideWhenUsed="1"/>
+    <w:lsdException w:name="Hashtag" w:semiHidden="1" w:unhideWhenUsed="1"/>
+    <w:lsdException w:name="Unresolved Mention" w:semiHidden="1" w:unhideWhenUsed="1"/>
   </w:latentStyles>
   <w:style w:type="paragraph" w:default="1" w:styleId="Normal">
     <w:name w:val="Normal"/>
@@ -16632,7 +15502,7 @@
 </file>
 
 <file path=customXml/itemProps1.xml><?xml version="1.0" encoding="utf-8"?>
-<ds:datastoreItem xmlns:ds="http://schemas.openxmlformats.org/officeDocument/2006/customXml" ds:itemID="{D9F23F38-9CFB-4D47-BFF4-5986E71A3682}">
+<ds:datastoreItem xmlns:ds="http://schemas.openxmlformats.org/officeDocument/2006/customXml" ds:itemID="{58233D7F-018C-450A-B4A6-EFCFB06E823A}">
   <ds:schemaRefs>
     <ds:schemaRef ds:uri="http://schemas.openxmlformats.org/officeDocument/2006/bibliography"/>
   </ds:schemaRefs>

</xml_diff>